<commit_message>
Correcciones minimas (Color y minutas de reunion en el word general)
</commit_message>
<xml_diff>
--- a/SAP - TECNOLOGIA/Iteración I/Entrega 02 - SAP TECNOLOGIA 23-06-2015.docx
+++ b/SAP - TECNOLOGIA/Iteración I/Entrega 02 - SAP TECNOLOGIA 23-06-2015.docx
@@ -5284,25 +5284,7 @@
                 <w:bCs/>
                 <w:iCs/>
               </w:rPr>
-              <w:t xml:space="preserve"> </w:t>
-            </w:r>
-            <w:proofErr w:type="spellStart"/>
-            <w:r>
-              <w:rPr>
-                <w:rFonts w:ascii="Arial" w:eastAsia="Calibri" w:hAnsi="Arial" w:cs="Arial"/>
-                <w:bCs/>
-                <w:iCs/>
-              </w:rPr>
-              <w:t>Cordoba</w:t>
-            </w:r>
-            <w:proofErr w:type="spellEnd"/>
-            <w:r>
-              <w:rPr>
-                <w:rFonts w:ascii="Arial" w:eastAsia="Calibri" w:hAnsi="Arial" w:cs="Arial"/>
-                <w:bCs/>
-                <w:iCs/>
-              </w:rPr>
-              <w:t xml:space="preserve"> Pablo</w:t>
+              <w:t xml:space="preserve"> Cordoba Pablo</w:t>
             </w:r>
           </w:p>
         </w:tc>
@@ -7040,25 +7022,7 @@
                 <w:sz w:val="18"/>
                 <w:szCs w:val="18"/>
               </w:rPr>
-              <w:t xml:space="preserve">Equipo de trabajo: Pablo </w:t>
-            </w:r>
-            <w:proofErr w:type="spellStart"/>
-            <w:r>
-              <w:rPr>
-                <w:rFonts w:ascii="Arial" w:eastAsia="Calibri" w:hAnsi="Arial" w:cs="Arial"/>
-                <w:sz w:val="18"/>
-                <w:szCs w:val="18"/>
-              </w:rPr>
-              <w:t>Cordoba</w:t>
-            </w:r>
-            <w:proofErr w:type="spellEnd"/>
-            <w:r>
-              <w:rPr>
-                <w:rFonts w:ascii="Arial" w:eastAsia="Calibri" w:hAnsi="Arial" w:cs="Arial"/>
-                <w:sz w:val="18"/>
-                <w:szCs w:val="18"/>
-              </w:rPr>
-              <w:t xml:space="preserve">, Jacobo </w:t>
+              <w:t xml:space="preserve">Equipo de trabajo: Pablo Cordoba, Jacobo </w:t>
             </w:r>
             <w:proofErr w:type="spellStart"/>
             <w:r>
@@ -9851,31 +9815,7 @@
                 <w:sz w:val="16"/>
                 <w:szCs w:val="16"/>
               </w:rPr>
-              <w:t xml:space="preserve">Analista y programador: </w:t>
-            </w:r>
-            <w:proofErr w:type="spellStart"/>
-            <w:r>
-              <w:rPr>
-                <w:rFonts w:ascii="Verdana" w:hAnsi="Verdana" w:cs="Arial"/>
-                <w:bCs/>
-                <w:spacing w:val="-1"/>
-                <w:w w:val="99"/>
-                <w:sz w:val="16"/>
-                <w:szCs w:val="16"/>
-              </w:rPr>
-              <w:t>Cordoba</w:t>
-            </w:r>
-            <w:proofErr w:type="spellEnd"/>
-            <w:r>
-              <w:rPr>
-                <w:rFonts w:ascii="Verdana" w:hAnsi="Verdana" w:cs="Arial"/>
-                <w:bCs/>
-                <w:spacing w:val="-1"/>
-                <w:w w:val="99"/>
-                <w:sz w:val="16"/>
-                <w:szCs w:val="16"/>
-              </w:rPr>
-              <w:t xml:space="preserve"> Pablo. 4 meses</w:t>
+              <w:t>Analista y programador: Cordoba Pablo. 4 meses</w:t>
             </w:r>
             <w:r>
               <w:rPr>
@@ -20706,7 +20646,7 @@
       </w:tr>
       <w:tr>
         <w:trPr>
-          <w:trHeight w:hRule="exact" w:val="704"/>
+          <w:trHeight w:hRule="exact" w:val="846"/>
           <w:jc w:val="center"/>
         </w:trPr>
         <w:tc>
@@ -20850,7 +20790,7 @@
       </w:tr>
       <w:tr>
         <w:trPr>
-          <w:trHeight w:hRule="exact" w:val="918"/>
+          <w:trHeight w:hRule="exact" w:val="702"/>
           <w:jc w:val="center"/>
         </w:trPr>
         <w:tc>
@@ -20869,15 +20809,7 @@
               <w:rPr>
                 <w:rFonts w:ascii="Verdana" w:hAnsi="Verdana" w:cs="Verdana"/>
               </w:rPr>
-              <w:t xml:space="preserve"> </w:t>
-            </w:r>
-          </w:p>
-          <w:p>
-            <w:r>
-              <w:rPr>
-                <w:rFonts w:ascii="Verdana" w:hAnsi="Verdana" w:cs="Verdana"/>
-              </w:rPr>
-              <w:t>------------------------------------------------</w:t>
+              <w:t xml:space="preserve"> ------------------------------------------------</w:t>
             </w:r>
           </w:p>
         </w:tc>
@@ -20892,7 +20824,6 @@
               <w:right w:val="single" w:sz="4" w:space="0" w:color="auto"/>
             </w:tcBorders>
           </w:tcPr>
-          <w:p/>
           <w:p>
             <w:pPr>
               <w:pStyle w:val="Prrafodelista"/>
@@ -21737,7 +21668,7 @@
       </w:tr>
       <w:tr>
         <w:trPr>
-          <w:trHeight w:hRule="exact" w:val="918"/>
+          <w:trHeight w:hRule="exact" w:val="848"/>
           <w:jc w:val="center"/>
         </w:trPr>
         <w:tc>
@@ -21756,15 +21687,7 @@
               <w:rPr>
                 <w:rFonts w:ascii="Verdana" w:hAnsi="Verdana" w:cs="Verdana"/>
               </w:rPr>
-              <w:t xml:space="preserve"> </w:t>
-            </w:r>
-          </w:p>
-          <w:p>
-            <w:r>
-              <w:rPr>
-                <w:rFonts w:ascii="Verdana" w:hAnsi="Verdana" w:cs="Verdana"/>
-              </w:rPr>
-              <w:t>------------------------------------------------</w:t>
+              <w:t xml:space="preserve"> ------------------------------------------------</w:t>
             </w:r>
           </w:p>
         </w:tc>
@@ -21779,53 +21702,49 @@
               <w:right w:val="single" w:sz="4" w:space="0" w:color="auto"/>
             </w:tcBorders>
           </w:tcPr>
-          <w:p/>
           <w:p>
             <w:pPr>
               <w:pStyle w:val="Prrafodelista"/>
-              <w:numPr>
-                <w:ilvl w:val="0"/>
-                <w:numId w:val="17"/>
-              </w:numPr>
               <w:spacing w:before="0" w:after="0" w:line="240" w:lineRule="auto"/>
-              <w:ind w:hanging="360"/>
-              <w:contextualSpacing w:val="0"/>
-            </w:pPr>
-            <w:r>
               <w:rPr>
                 <w:rFonts w:ascii="Verdana" w:hAnsi="Verdana" w:cs="Verdana"/>
                 <w:sz w:val="20"/>
               </w:rPr>
+            </w:pPr>
+            <w:r>
+              <w:rPr>
+                <w:rFonts w:ascii="Verdana" w:hAnsi="Verdana" w:cs="Verdana"/>
+                <w:sz w:val="20"/>
+              </w:rPr>
+              <w:t>1.</w:t>
+            </w:r>
+            <w:r>
+              <w:rPr>
+                <w:rFonts w:ascii="Verdana" w:hAnsi="Verdana" w:cs="Verdana"/>
+                <w:sz w:val="20"/>
+              </w:rPr>
               <w:t>Córdoba Pablo</w:t>
             </w:r>
           </w:p>
           <w:p>
             <w:pPr>
               <w:pStyle w:val="Prrafodelista"/>
-              <w:numPr>
-                <w:ilvl w:val="0"/>
-                <w:numId w:val="17"/>
-              </w:numPr>
               <w:spacing w:before="0" w:after="0" w:line="240" w:lineRule="auto"/>
-              <w:ind w:hanging="360"/>
-              <w:contextualSpacing w:val="0"/>
-            </w:pPr>
-            <w:proofErr w:type="spellStart"/>
+            </w:pPr>
             <w:r>
               <w:rPr>
                 <w:rFonts w:ascii="Verdana" w:hAnsi="Verdana" w:cs="Verdana"/>
                 <w:sz w:val="20"/>
               </w:rPr>
-              <w:t>Dominguez</w:t>
-            </w:r>
-            <w:proofErr w:type="spellEnd"/>
-            <w:r>
-              <w:rPr>
-                <w:rFonts w:ascii="Verdana" w:hAnsi="Verdana" w:cs="Verdana"/>
-                <w:sz w:val="20"/>
-              </w:rPr>
-              <w:t xml:space="preserve"> Jacobo</w:t>
-            </w:r>
+              <w:t>2.Dominguez Jacobo</w:t>
+            </w:r>
+          </w:p>
+          <w:p>
+            <w:pPr>
+              <w:spacing w:before="0" w:after="0" w:line="240" w:lineRule="auto"/>
+            </w:pPr>
+            <w:bookmarkStart w:id="7" w:name="_GoBack"/>
+            <w:bookmarkEnd w:id="7"/>
           </w:p>
         </w:tc>
       </w:tr>
@@ -22244,22 +22163,22 @@
       <w:pPr>
         <w:pStyle w:val="Ttulo2"/>
       </w:pPr>
-      <w:bookmarkStart w:id="7" w:name="_Toc423989630"/>
+      <w:bookmarkStart w:id="8" w:name="_Toc423989630"/>
       <w:r>
         <w:lastRenderedPageBreak/>
         <w:t>Listado de requerimientos</w:t>
       </w:r>
-      <w:bookmarkEnd w:id="7"/>
+      <w:bookmarkEnd w:id="8"/>
     </w:p>
     <w:p>
       <w:pPr>
         <w:pStyle w:val="Ttulo3"/>
       </w:pPr>
-      <w:bookmarkStart w:id="8" w:name="_Toc423989631"/>
+      <w:bookmarkStart w:id="9" w:name="_Toc423989631"/>
       <w:r>
         <w:t>Requerimientos Funcionales</w:t>
       </w:r>
-      <w:bookmarkEnd w:id="8"/>
+      <w:bookmarkEnd w:id="9"/>
     </w:p>
     <w:p/>
     <w:tbl>
@@ -22800,11 +22719,11 @@
       <w:pPr>
         <w:pStyle w:val="Ttulo3"/>
       </w:pPr>
-      <w:bookmarkStart w:id="9" w:name="_Toc423989632"/>
+      <w:bookmarkStart w:id="10" w:name="_Toc423989632"/>
       <w:r>
         <w:t>Requerimientos No Funcionales</w:t>
       </w:r>
-      <w:bookmarkEnd w:id="9"/>
+      <w:bookmarkEnd w:id="10"/>
     </w:p>
     <w:p/>
     <w:tbl>
@@ -23382,12 +23301,12 @@
       <w:pPr>
         <w:pStyle w:val="Ttulo2"/>
       </w:pPr>
-      <w:bookmarkStart w:id="10" w:name="_Toc423989633"/>
+      <w:bookmarkStart w:id="11" w:name="_Toc423989633"/>
       <w:r>
         <w:lastRenderedPageBreak/>
         <w:t>Prototipos de interfaz</w:t>
       </w:r>
-      <w:bookmarkEnd w:id="10"/>
+      <w:bookmarkEnd w:id="11"/>
     </w:p>
     <w:p>
       <w:r>
@@ -23410,22 +23329,22 @@
       <w:pPr>
         <w:pStyle w:val="Ttulo2"/>
       </w:pPr>
-      <w:bookmarkStart w:id="11" w:name="_Toc423989634"/>
+      <w:bookmarkStart w:id="12" w:name="_Toc423989634"/>
       <w:r>
         <w:lastRenderedPageBreak/>
         <w:t>Definición de Casos de Uso</w:t>
       </w:r>
-      <w:bookmarkEnd w:id="11"/>
+      <w:bookmarkEnd w:id="12"/>
     </w:p>
     <w:p>
       <w:pPr>
         <w:pStyle w:val="Ttulo3"/>
       </w:pPr>
-      <w:bookmarkStart w:id="12" w:name="_Toc423989635"/>
+      <w:bookmarkStart w:id="13" w:name="_Toc423989635"/>
       <w:r>
         <w:t>Diagrama de casos de uso</w:t>
       </w:r>
-      <w:bookmarkEnd w:id="12"/>
+      <w:bookmarkEnd w:id="13"/>
     </w:p>
     <w:p/>
     <w:p>
@@ -23486,12 +23405,12 @@
       <w:pPr>
         <w:pStyle w:val="Ttulo3"/>
       </w:pPr>
-      <w:bookmarkStart w:id="13" w:name="_Toc423989636"/>
+      <w:bookmarkStart w:id="14" w:name="_Toc423989636"/>
       <w:r>
         <w:lastRenderedPageBreak/>
         <w:t>Especificación de casos de uso</w:t>
       </w:r>
-      <w:bookmarkEnd w:id="13"/>
+      <w:bookmarkEnd w:id="14"/>
     </w:p>
     <w:p/>
     <w:tbl>
@@ -23924,25 +23843,14 @@
                 <w:lang w:eastAsia="es-AR"/>
               </w:rPr>
             </w:pPr>
-            <w:proofErr w:type="spellStart"/>
-            <w:r>
-              <w:rPr>
-                <w:rFonts w:ascii="Arial" w:eastAsia="Times New Roman" w:hAnsi="Arial" w:cs="Arial"/>
-                <w:sz w:val="20"/>
-                <w:szCs w:val="20"/>
-                <w:lang w:eastAsia="es-AR"/>
-              </w:rPr>
-              <w:t>Cordoba</w:t>
-            </w:r>
-            <w:proofErr w:type="spellEnd"/>
-            <w:r>
-              <w:rPr>
-                <w:rFonts w:ascii="Arial" w:eastAsia="Times New Roman" w:hAnsi="Arial" w:cs="Arial"/>
-                <w:sz w:val="20"/>
-                <w:szCs w:val="20"/>
-                <w:lang w:eastAsia="es-AR"/>
-              </w:rPr>
-              <w:t xml:space="preserve"> Pablo, Domínguez Jacobo</w:t>
+            <w:r>
+              <w:rPr>
+                <w:rFonts w:ascii="Arial" w:eastAsia="Times New Roman" w:hAnsi="Arial" w:cs="Arial"/>
+                <w:sz w:val="20"/>
+                <w:szCs w:val="20"/>
+                <w:lang w:eastAsia="es-AR"/>
+              </w:rPr>
+              <w:t>Cordoba Pablo, Domínguez Jacobo</w:t>
             </w:r>
           </w:p>
         </w:tc>
@@ -24026,14 +23934,25 @@
                 <w:lang w:eastAsia="es-AR"/>
               </w:rPr>
             </w:pPr>
-            <w:r>
-              <w:rPr>
-                <w:rFonts w:ascii="Arial" w:eastAsia="Times New Roman" w:hAnsi="Arial" w:cs="Arial"/>
-                <w:sz w:val="20"/>
-                <w:szCs w:val="20"/>
-                <w:lang w:eastAsia="es-AR"/>
-              </w:rPr>
-              <w:t xml:space="preserve">Ing Pablo </w:t>
+            <w:proofErr w:type="spellStart"/>
+            <w:r>
+              <w:rPr>
+                <w:rFonts w:ascii="Arial" w:eastAsia="Times New Roman" w:hAnsi="Arial" w:cs="Arial"/>
+                <w:sz w:val="20"/>
+                <w:szCs w:val="20"/>
+                <w:lang w:eastAsia="es-AR"/>
+              </w:rPr>
+              <w:t>Ing</w:t>
+            </w:r>
+            <w:proofErr w:type="spellEnd"/>
+            <w:r>
+              <w:rPr>
+                <w:rFonts w:ascii="Arial" w:eastAsia="Times New Roman" w:hAnsi="Arial" w:cs="Arial"/>
+                <w:sz w:val="20"/>
+                <w:szCs w:val="20"/>
+                <w:lang w:eastAsia="es-AR"/>
+              </w:rPr>
+              <w:t xml:space="preserve"> Pablo </w:t>
             </w:r>
             <w:proofErr w:type="spellStart"/>
             <w:r>
@@ -25789,25 +25708,14 @@
                 <w:lang w:eastAsia="es-AR"/>
               </w:rPr>
             </w:pPr>
-            <w:proofErr w:type="spellStart"/>
-            <w:r>
-              <w:rPr>
-                <w:rFonts w:ascii="Arial" w:eastAsia="Times New Roman" w:hAnsi="Arial" w:cs="Arial"/>
-                <w:sz w:val="20"/>
-                <w:szCs w:val="20"/>
-                <w:lang w:eastAsia="es-AR"/>
-              </w:rPr>
-              <w:t>Cordoba</w:t>
-            </w:r>
-            <w:proofErr w:type="spellEnd"/>
-            <w:r>
-              <w:rPr>
-                <w:rFonts w:ascii="Arial" w:eastAsia="Times New Roman" w:hAnsi="Arial" w:cs="Arial"/>
-                <w:sz w:val="20"/>
-                <w:szCs w:val="20"/>
-                <w:lang w:eastAsia="es-AR"/>
-              </w:rPr>
-              <w:t xml:space="preserve"> Pablo, Domínguez Jacobo</w:t>
+            <w:r>
+              <w:rPr>
+                <w:rFonts w:ascii="Arial" w:eastAsia="Times New Roman" w:hAnsi="Arial" w:cs="Arial"/>
+                <w:sz w:val="20"/>
+                <w:szCs w:val="20"/>
+                <w:lang w:eastAsia="es-AR"/>
+              </w:rPr>
+              <w:t>Cordoba Pablo, Domínguez Jacobo</w:t>
             </w:r>
           </w:p>
         </w:tc>
@@ -27910,25 +27818,14 @@
                 <w:lang w:eastAsia="es-AR"/>
               </w:rPr>
             </w:pPr>
-            <w:proofErr w:type="spellStart"/>
-            <w:r>
-              <w:rPr>
-                <w:rFonts w:ascii="Arial" w:eastAsia="Times New Roman" w:hAnsi="Arial" w:cs="Arial"/>
-                <w:sz w:val="20"/>
-                <w:szCs w:val="20"/>
-                <w:lang w:eastAsia="es-AR"/>
-              </w:rPr>
-              <w:t>Cordoba</w:t>
-            </w:r>
-            <w:proofErr w:type="spellEnd"/>
-            <w:r>
-              <w:rPr>
-                <w:rFonts w:ascii="Arial" w:eastAsia="Times New Roman" w:hAnsi="Arial" w:cs="Arial"/>
-                <w:sz w:val="20"/>
-                <w:szCs w:val="20"/>
-                <w:lang w:eastAsia="es-AR"/>
-              </w:rPr>
-              <w:t xml:space="preserve"> Pablo, Domínguez Jacobo</w:t>
+            <w:r>
+              <w:rPr>
+                <w:rFonts w:ascii="Arial" w:eastAsia="Times New Roman" w:hAnsi="Arial" w:cs="Arial"/>
+                <w:sz w:val="20"/>
+                <w:szCs w:val="20"/>
+                <w:lang w:eastAsia="es-AR"/>
+              </w:rPr>
+              <w:t>Cordoba Pablo, Domínguez Jacobo</w:t>
             </w:r>
           </w:p>
         </w:tc>
@@ -29717,25 +29614,14 @@
                 <w:lang w:eastAsia="es-AR"/>
               </w:rPr>
             </w:pPr>
-            <w:proofErr w:type="spellStart"/>
-            <w:r>
-              <w:rPr>
-                <w:rFonts w:ascii="Arial" w:eastAsia="Times New Roman" w:hAnsi="Arial" w:cs="Arial"/>
-                <w:sz w:val="20"/>
-                <w:szCs w:val="20"/>
-                <w:lang w:eastAsia="es-AR"/>
-              </w:rPr>
-              <w:t>Cordoba</w:t>
-            </w:r>
-            <w:proofErr w:type="spellEnd"/>
-            <w:r>
-              <w:rPr>
-                <w:rFonts w:ascii="Arial" w:eastAsia="Times New Roman" w:hAnsi="Arial" w:cs="Arial"/>
-                <w:sz w:val="20"/>
-                <w:szCs w:val="20"/>
-                <w:lang w:eastAsia="es-AR"/>
-              </w:rPr>
-              <w:t xml:space="preserve"> Pablo, Domínguez Jacobo</w:t>
+            <w:r>
+              <w:rPr>
+                <w:rFonts w:ascii="Arial" w:eastAsia="Times New Roman" w:hAnsi="Arial" w:cs="Arial"/>
+                <w:sz w:val="20"/>
+                <w:szCs w:val="20"/>
+                <w:lang w:eastAsia="es-AR"/>
+              </w:rPr>
+              <w:t>Cordoba Pablo, Domínguez Jacobo</w:t>
             </w:r>
           </w:p>
         </w:tc>
@@ -31131,25 +31017,14 @@
                 <w:lang w:eastAsia="es-AR"/>
               </w:rPr>
             </w:pPr>
-            <w:proofErr w:type="spellStart"/>
-            <w:r>
-              <w:rPr>
-                <w:rFonts w:ascii="Arial" w:eastAsia="Times New Roman" w:hAnsi="Arial" w:cs="Arial"/>
-                <w:sz w:val="20"/>
-                <w:szCs w:val="20"/>
-                <w:lang w:eastAsia="es-AR"/>
-              </w:rPr>
-              <w:t>Cordoba</w:t>
-            </w:r>
-            <w:proofErr w:type="spellEnd"/>
-            <w:r>
-              <w:rPr>
-                <w:rFonts w:ascii="Arial" w:eastAsia="Times New Roman" w:hAnsi="Arial" w:cs="Arial"/>
-                <w:sz w:val="20"/>
-                <w:szCs w:val="20"/>
-                <w:lang w:eastAsia="es-AR"/>
-              </w:rPr>
-              <w:t xml:space="preserve"> Pablo, Domínguez Jacobo</w:t>
+            <w:r>
+              <w:rPr>
+                <w:rFonts w:ascii="Arial" w:eastAsia="Times New Roman" w:hAnsi="Arial" w:cs="Arial"/>
+                <w:sz w:val="20"/>
+                <w:szCs w:val="20"/>
+                <w:lang w:eastAsia="es-AR"/>
+              </w:rPr>
+              <w:t>Cordoba Pablo, Domínguez Jacobo</w:t>
             </w:r>
           </w:p>
         </w:tc>
@@ -32953,25 +32828,14 @@
                 <w:lang w:eastAsia="es-AR"/>
               </w:rPr>
             </w:pPr>
-            <w:proofErr w:type="spellStart"/>
-            <w:r>
-              <w:rPr>
-                <w:rFonts w:ascii="Arial" w:eastAsia="Times New Roman" w:hAnsi="Arial" w:cs="Arial"/>
-                <w:sz w:val="20"/>
-                <w:szCs w:val="20"/>
-                <w:lang w:eastAsia="es-AR"/>
-              </w:rPr>
-              <w:t>Cordoba</w:t>
-            </w:r>
-            <w:proofErr w:type="spellEnd"/>
-            <w:r>
-              <w:rPr>
-                <w:rFonts w:ascii="Arial" w:eastAsia="Times New Roman" w:hAnsi="Arial" w:cs="Arial"/>
-                <w:sz w:val="20"/>
-                <w:szCs w:val="20"/>
-                <w:lang w:eastAsia="es-AR"/>
-              </w:rPr>
-              <w:t xml:space="preserve"> Pablo, Domínguez Jacobo</w:t>
+            <w:r>
+              <w:rPr>
+                <w:rFonts w:ascii="Arial" w:eastAsia="Times New Roman" w:hAnsi="Arial" w:cs="Arial"/>
+                <w:sz w:val="20"/>
+                <w:szCs w:val="20"/>
+                <w:lang w:eastAsia="es-AR"/>
+              </w:rPr>
+              <w:t>Cordoba Pablo, Domínguez Jacobo</w:t>
             </w:r>
           </w:p>
         </w:tc>
@@ -34484,25 +34348,14 @@
                 <w:lang w:eastAsia="es-AR"/>
               </w:rPr>
             </w:pPr>
-            <w:proofErr w:type="spellStart"/>
-            <w:r>
-              <w:rPr>
-                <w:rFonts w:ascii="Arial" w:eastAsia="Times New Roman" w:hAnsi="Arial" w:cs="Arial"/>
-                <w:sz w:val="20"/>
-                <w:szCs w:val="20"/>
-                <w:lang w:eastAsia="es-AR"/>
-              </w:rPr>
-              <w:t>Cordoba</w:t>
-            </w:r>
-            <w:proofErr w:type="spellEnd"/>
-            <w:r>
-              <w:rPr>
-                <w:rFonts w:ascii="Arial" w:eastAsia="Times New Roman" w:hAnsi="Arial" w:cs="Arial"/>
-                <w:sz w:val="20"/>
-                <w:szCs w:val="20"/>
-                <w:lang w:eastAsia="es-AR"/>
-              </w:rPr>
-              <w:t xml:space="preserve"> Pablo, </w:t>
+            <w:r>
+              <w:rPr>
+                <w:rFonts w:ascii="Arial" w:eastAsia="Times New Roman" w:hAnsi="Arial" w:cs="Arial"/>
+                <w:sz w:val="20"/>
+                <w:szCs w:val="20"/>
+                <w:lang w:eastAsia="es-AR"/>
+              </w:rPr>
+              <w:t xml:space="preserve">Cordoba Pablo, </w:t>
             </w:r>
             <w:proofErr w:type="spellStart"/>
             <w:r>
@@ -36135,12 +35988,12 @@
       <w:pPr>
         <w:pStyle w:val="Ttulo2"/>
       </w:pPr>
-      <w:bookmarkStart w:id="14" w:name="_Toc423989637"/>
+      <w:bookmarkStart w:id="15" w:name="_Toc423989637"/>
       <w:r>
         <w:lastRenderedPageBreak/>
         <w:t>Modelo de dominio</w:t>
       </w:r>
-      <w:bookmarkEnd w:id="14"/>
+      <w:bookmarkEnd w:id="15"/>
     </w:p>
     <w:p/>
     <w:p>
@@ -36211,22 +36064,22 @@
       <w:pPr>
         <w:pStyle w:val="Ttulo2"/>
       </w:pPr>
-      <w:bookmarkStart w:id="15" w:name="_Toc423989638"/>
+      <w:bookmarkStart w:id="16" w:name="_Toc423989638"/>
       <w:r>
         <w:lastRenderedPageBreak/>
         <w:t>Revisión preliminar</w:t>
       </w:r>
-      <w:bookmarkEnd w:id="15"/>
+      <w:bookmarkEnd w:id="16"/>
     </w:p>
     <w:p>
       <w:pPr>
         <w:pStyle w:val="Ttulo3"/>
       </w:pPr>
-      <w:bookmarkStart w:id="16" w:name="_Toc423989639"/>
+      <w:bookmarkStart w:id="17" w:name="_Toc423989639"/>
       <w:r>
         <w:t>Matriz de calidad</w:t>
       </w:r>
-      <w:bookmarkEnd w:id="16"/>
+      <w:bookmarkEnd w:id="17"/>
     </w:p>
     <w:p>
       <w:pPr>
@@ -37677,22 +37530,22 @@
       <w:pPr>
         <w:pStyle w:val="Ttulo1"/>
       </w:pPr>
-      <w:bookmarkStart w:id="17" w:name="_Toc423989640"/>
+      <w:bookmarkStart w:id="18" w:name="_Toc423989640"/>
       <w:r>
         <w:lastRenderedPageBreak/>
         <w:t>Análisis de diseño preliminar</w:t>
       </w:r>
-      <w:bookmarkEnd w:id="17"/>
+      <w:bookmarkEnd w:id="18"/>
     </w:p>
     <w:p>
       <w:pPr>
         <w:pStyle w:val="Ttulo2"/>
       </w:pPr>
-      <w:bookmarkStart w:id="18" w:name="_Toc423989641"/>
+      <w:bookmarkStart w:id="19" w:name="_Toc423989641"/>
       <w:r>
         <w:t>Arquitectura técnica</w:t>
       </w:r>
-      <w:bookmarkEnd w:id="18"/>
+      <w:bookmarkEnd w:id="19"/>
     </w:p>
     <w:p>
       <w:pPr>
@@ -37714,11 +37567,11 @@
       <w:pPr>
         <w:pStyle w:val="Ttulo3"/>
       </w:pPr>
-      <w:bookmarkStart w:id="19" w:name="_Toc423989642"/>
+      <w:bookmarkStart w:id="20" w:name="_Toc423989642"/>
       <w:r>
         <w:t>Tecnología a aplicar:</w:t>
       </w:r>
-      <w:bookmarkEnd w:id="19"/>
+      <w:bookmarkEnd w:id="20"/>
     </w:p>
     <w:p>
       <w:pPr>
@@ -38163,12 +38016,12 @@
       <w:pPr>
         <w:pStyle w:val="Ttulo2"/>
       </w:pPr>
-      <w:bookmarkStart w:id="20" w:name="_Toc423989643"/>
+      <w:bookmarkStart w:id="21" w:name="_Toc423989643"/>
       <w:r>
         <w:lastRenderedPageBreak/>
         <w:t>Análisis de robustez</w:t>
       </w:r>
-      <w:bookmarkEnd w:id="20"/>
+      <w:bookmarkEnd w:id="21"/>
     </w:p>
     <w:p>
       <w:r>
@@ -38544,12 +38397,12 @@
       <w:pPr>
         <w:pStyle w:val="Ttulo2"/>
       </w:pPr>
-      <w:bookmarkStart w:id="21" w:name="_Toc423989644"/>
+      <w:bookmarkStart w:id="22" w:name="_Toc423989644"/>
       <w:r>
         <w:lastRenderedPageBreak/>
         <w:t>Modelo de Dominio Actualizado</w:t>
       </w:r>
-      <w:bookmarkEnd w:id="21"/>
+      <w:bookmarkEnd w:id="22"/>
     </w:p>
     <w:p>
       <w:r>
@@ -38616,22 +38469,22 @@
       <w:pPr>
         <w:pStyle w:val="Ttulo1"/>
       </w:pPr>
-      <w:bookmarkStart w:id="22" w:name="_Toc423989645"/>
+      <w:bookmarkStart w:id="23" w:name="_Toc423989645"/>
       <w:r>
         <w:lastRenderedPageBreak/>
         <w:t>Diseño Detallado</w:t>
       </w:r>
-      <w:bookmarkEnd w:id="22"/>
+      <w:bookmarkEnd w:id="23"/>
     </w:p>
     <w:p>
       <w:pPr>
         <w:pStyle w:val="Ttulo2"/>
       </w:pPr>
-      <w:bookmarkStart w:id="23" w:name="_Toc423989646"/>
+      <w:bookmarkStart w:id="24" w:name="_Toc423989646"/>
       <w:r>
         <w:t>Diagramas de Secuencia</w:t>
       </w:r>
-      <w:bookmarkEnd w:id="23"/>
+      <w:bookmarkEnd w:id="24"/>
     </w:p>
     <w:p/>
     <w:p>
@@ -38946,12 +38799,12 @@
       <w:pPr>
         <w:pStyle w:val="Ttulo2"/>
       </w:pPr>
-      <w:bookmarkStart w:id="24" w:name="_Toc423989647"/>
+      <w:bookmarkStart w:id="25" w:name="_Toc423989647"/>
       <w:r>
         <w:lastRenderedPageBreak/>
         <w:t>Diagramas de Clases</w:t>
       </w:r>
-      <w:bookmarkEnd w:id="24"/>
+      <w:bookmarkEnd w:id="25"/>
     </w:p>
     <w:p>
       <w:r>
@@ -39028,12 +38881,12 @@
       <w:pPr>
         <w:pStyle w:val="Ttulo3"/>
       </w:pPr>
-      <w:bookmarkStart w:id="25" w:name="_Toc423989648"/>
+      <w:bookmarkStart w:id="26" w:name="_Toc423989648"/>
       <w:r>
         <w:lastRenderedPageBreak/>
         <w:t>Models</w:t>
       </w:r>
-      <w:bookmarkEnd w:id="25"/>
+      <w:bookmarkEnd w:id="26"/>
     </w:p>
     <w:p>
       <w:r>
@@ -39100,12 +38953,12 @@
       <w:pPr>
         <w:pStyle w:val="Ttulo3"/>
       </w:pPr>
-      <w:bookmarkStart w:id="26" w:name="_Toc423989649"/>
+      <w:bookmarkStart w:id="27" w:name="_Toc423989649"/>
       <w:r>
         <w:lastRenderedPageBreak/>
         <w:t>Dao</w:t>
       </w:r>
-      <w:bookmarkEnd w:id="26"/>
+      <w:bookmarkEnd w:id="27"/>
     </w:p>
     <w:p>
       <w:r>
@@ -39180,12 +39033,12 @@
       <w:pPr>
         <w:pStyle w:val="Ttulo3"/>
       </w:pPr>
-      <w:bookmarkStart w:id="27" w:name="_Toc423989650"/>
+      <w:bookmarkStart w:id="28" w:name="_Toc423989650"/>
       <w:r>
         <w:lastRenderedPageBreak/>
         <w:t>Services</w:t>
       </w:r>
-      <w:bookmarkEnd w:id="27"/>
+      <w:bookmarkEnd w:id="28"/>
     </w:p>
     <w:p>
       <w:r>
@@ -39252,12 +39105,12 @@
       <w:pPr>
         <w:pStyle w:val="Ttulo3"/>
       </w:pPr>
-      <w:bookmarkStart w:id="28" w:name="_Toc423989651"/>
+      <w:bookmarkStart w:id="29" w:name="_Toc423989651"/>
       <w:r>
         <w:lastRenderedPageBreak/>
         <w:t>Controllers</w:t>
       </w:r>
-      <w:bookmarkEnd w:id="28"/>
+      <w:bookmarkEnd w:id="29"/>
     </w:p>
     <w:p>
       <w:pPr>
@@ -39332,11 +39185,11 @@
       <w:pPr>
         <w:pStyle w:val="Ttulo3"/>
       </w:pPr>
-      <w:bookmarkStart w:id="29" w:name="_Toc423989652"/>
+      <w:bookmarkStart w:id="30" w:name="_Toc423989652"/>
       <w:r>
         <w:t>Dto</w:t>
       </w:r>
-      <w:bookmarkEnd w:id="29"/>
+      <w:bookmarkEnd w:id="30"/>
     </w:p>
     <w:p>
       <w:r>
@@ -39394,10 +39247,7 @@
         </w:drawing>
       </w:r>
     </w:p>
-    <w:p>
-      <w:bookmarkStart w:id="30" w:name="_GoBack"/>
-      <w:bookmarkEnd w:id="30"/>
-    </w:p>
+    <w:p/>
     <w:sectPr>
       <w:headerReference w:type="default" r:id="rId31"/>
       <w:footerReference w:type="default" r:id="rId32"/>
@@ -39500,7 +39350,7 @@
             <w:szCs w:val="28"/>
             <w:lang w:val="es-ES"/>
           </w:rPr>
-          <w:t>48</w:t>
+          <w:t>13</w:t>
         </w:r>
         <w:r>
           <w:rPr>
@@ -40674,6 +40524,92 @@
     </w:lvl>
   </w:abstractNum>
   <w:abstractNum w:abstractNumId="5">
+    <w:nsid w:val="17DC0730"/>
+    <w:multiLevelType w:val="hybridMultilevel"/>
+    <w:tmpl w:val="DC28A0E0"/>
+    <w:lvl w:ilvl="0" w:tplc="AA286888">
+      <w:start w:val="1"/>
+      <w:numFmt w:val="decimal"/>
+      <w:lvlText w:val="%1."/>
+      <w:lvlJc w:val="left"/>
+      <w:rPr>
+        <w:rFonts w:ascii="Times New Roman" w:hAnsi="Times New Roman" w:cs="Times New Roman"/>
+      </w:rPr>
+    </w:lvl>
+    <w:lvl w:ilvl="1" w:tplc="2C0A0019" w:tentative="1">
+      <w:start w:val="1"/>
+      <w:numFmt w:val="lowerLetter"/>
+      <w:lvlText w:val="%2."/>
+      <w:lvlJc w:val="left"/>
+      <w:pPr>
+        <w:ind w:left="1440" w:hanging="360"/>
+      </w:pPr>
+    </w:lvl>
+    <w:lvl w:ilvl="2" w:tplc="2C0A001B" w:tentative="1">
+      <w:start w:val="1"/>
+      <w:numFmt w:val="lowerRoman"/>
+      <w:lvlText w:val="%3."/>
+      <w:lvlJc w:val="right"/>
+      <w:pPr>
+        <w:ind w:left="2160" w:hanging="180"/>
+      </w:pPr>
+    </w:lvl>
+    <w:lvl w:ilvl="3" w:tplc="2C0A000F" w:tentative="1">
+      <w:start w:val="1"/>
+      <w:numFmt w:val="decimal"/>
+      <w:lvlText w:val="%4."/>
+      <w:lvlJc w:val="left"/>
+      <w:pPr>
+        <w:ind w:left="2880" w:hanging="360"/>
+      </w:pPr>
+    </w:lvl>
+    <w:lvl w:ilvl="4" w:tplc="2C0A0019" w:tentative="1">
+      <w:start w:val="1"/>
+      <w:numFmt w:val="lowerLetter"/>
+      <w:lvlText w:val="%5."/>
+      <w:lvlJc w:val="left"/>
+      <w:pPr>
+        <w:ind w:left="3600" w:hanging="360"/>
+      </w:pPr>
+    </w:lvl>
+    <w:lvl w:ilvl="5" w:tplc="2C0A001B" w:tentative="1">
+      <w:start w:val="1"/>
+      <w:numFmt w:val="lowerRoman"/>
+      <w:lvlText w:val="%6."/>
+      <w:lvlJc w:val="right"/>
+      <w:pPr>
+        <w:ind w:left="4320" w:hanging="180"/>
+      </w:pPr>
+    </w:lvl>
+    <w:lvl w:ilvl="6" w:tplc="2C0A000F" w:tentative="1">
+      <w:start w:val="1"/>
+      <w:numFmt w:val="decimal"/>
+      <w:lvlText w:val="%7."/>
+      <w:lvlJc w:val="left"/>
+      <w:pPr>
+        <w:ind w:left="5040" w:hanging="360"/>
+      </w:pPr>
+    </w:lvl>
+    <w:lvl w:ilvl="7" w:tplc="2C0A0019" w:tentative="1">
+      <w:start w:val="1"/>
+      <w:numFmt w:val="lowerLetter"/>
+      <w:lvlText w:val="%8."/>
+      <w:lvlJc w:val="left"/>
+      <w:pPr>
+        <w:ind w:left="5760" w:hanging="360"/>
+      </w:pPr>
+    </w:lvl>
+    <w:lvl w:ilvl="8" w:tplc="2C0A001B" w:tentative="1">
+      <w:start w:val="1"/>
+      <w:numFmt w:val="lowerRoman"/>
+      <w:lvlText w:val="%9."/>
+      <w:lvlJc w:val="right"/>
+      <w:pPr>
+        <w:ind w:left="6480" w:hanging="180"/>
+      </w:pPr>
+    </w:lvl>
+  </w:abstractNum>
+  <w:abstractNum w:abstractNumId="6">
     <w:nsid w:val="19016885"/>
     <w:multiLevelType w:val="hybridMultilevel"/>
     <w:tmpl w:val="024A0EA8"/>
@@ -40759,7 +40695,7 @@
       </w:pPr>
     </w:lvl>
   </w:abstractNum>
-  <w:abstractNum w:abstractNumId="6">
+  <w:abstractNum w:abstractNumId="7">
     <w:nsid w:val="1975540B"/>
     <w:multiLevelType w:val="hybridMultilevel"/>
     <w:tmpl w:val="00EE2294"/>
@@ -40845,7 +40781,7 @@
       </w:pPr>
     </w:lvl>
   </w:abstractNum>
-  <w:abstractNum w:abstractNumId="7">
+  <w:abstractNum w:abstractNumId="8">
     <w:nsid w:val="1AD75E00"/>
     <w:multiLevelType w:val="hybridMultilevel"/>
     <w:tmpl w:val="DFBA6956"/>
@@ -40958,7 +40894,7 @@
       </w:rPr>
     </w:lvl>
   </w:abstractNum>
-  <w:abstractNum w:abstractNumId="8">
+  <w:abstractNum w:abstractNumId="9">
     <w:nsid w:val="1F4836ED"/>
     <w:multiLevelType w:val="multilevel"/>
     <w:tmpl w:val="A6744E00"/>
@@ -41079,7 +41015,7 @@
       </w:rPr>
     </w:lvl>
   </w:abstractNum>
-  <w:abstractNum w:abstractNumId="9">
+  <w:abstractNum w:abstractNumId="10">
     <w:nsid w:val="29346374"/>
     <w:multiLevelType w:val="hybridMultilevel"/>
     <w:tmpl w:val="500C61E0"/>
@@ -41192,7 +41128,7 @@
       </w:rPr>
     </w:lvl>
   </w:abstractNum>
-  <w:abstractNum w:abstractNumId="10">
+  <w:abstractNum w:abstractNumId="11">
     <w:nsid w:val="2CD063C8"/>
     <w:multiLevelType w:val="multilevel"/>
     <w:tmpl w:val="A6744E00"/>
@@ -41313,7 +41249,7 @@
       </w:rPr>
     </w:lvl>
   </w:abstractNum>
-  <w:abstractNum w:abstractNumId="11">
+  <w:abstractNum w:abstractNumId="12">
     <w:nsid w:val="2E2A4167"/>
     <w:multiLevelType w:val="hybridMultilevel"/>
     <w:tmpl w:val="CA3E594E"/>
@@ -41428,7 +41364,7 @@
       </w:rPr>
     </w:lvl>
   </w:abstractNum>
-  <w:abstractNum w:abstractNumId="12">
+  <w:abstractNum w:abstractNumId="13">
     <w:nsid w:val="32CB4AAC"/>
     <w:multiLevelType w:val="hybridMultilevel"/>
     <w:tmpl w:val="EA684B54"/>
@@ -41514,7 +41450,7 @@
       </w:rPr>
     </w:lvl>
   </w:abstractNum>
-  <w:abstractNum w:abstractNumId="13">
+  <w:abstractNum w:abstractNumId="14">
     <w:nsid w:val="373A6BE6"/>
     <w:multiLevelType w:val="hybridMultilevel"/>
     <w:tmpl w:val="6AB2AD30"/>
@@ -41600,7 +41536,7 @@
       </w:pPr>
     </w:lvl>
   </w:abstractNum>
-  <w:abstractNum w:abstractNumId="14">
+  <w:abstractNum w:abstractNumId="15">
     <w:nsid w:val="377F331B"/>
     <w:multiLevelType w:val="hybridMultilevel"/>
     <w:tmpl w:val="97F045E8"/>
@@ -41713,7 +41649,7 @@
       </w:rPr>
     </w:lvl>
   </w:abstractNum>
-  <w:abstractNum w:abstractNumId="15">
+  <w:abstractNum w:abstractNumId="16">
     <w:nsid w:val="38584B2F"/>
     <w:multiLevelType w:val="hybridMultilevel"/>
     <w:tmpl w:val="3B8A7A02"/>
@@ -41799,7 +41735,7 @@
       </w:rPr>
     </w:lvl>
   </w:abstractNum>
-  <w:abstractNum w:abstractNumId="16">
+  <w:abstractNum w:abstractNumId="17">
     <w:nsid w:val="47D5766D"/>
     <w:multiLevelType w:val="hybridMultilevel"/>
     <w:tmpl w:val="04C07A20"/>
@@ -41885,7 +41821,7 @@
       </w:rPr>
     </w:lvl>
   </w:abstractNum>
-  <w:abstractNum w:abstractNumId="17">
+  <w:abstractNum w:abstractNumId="18">
     <w:nsid w:val="47E85FF4"/>
     <w:multiLevelType w:val="hybridMultilevel"/>
     <w:tmpl w:val="DD7C69F2"/>
@@ -41971,7 +41907,7 @@
       </w:pPr>
     </w:lvl>
   </w:abstractNum>
-  <w:abstractNum w:abstractNumId="18">
+  <w:abstractNum w:abstractNumId="19">
     <w:nsid w:val="4941756E"/>
     <w:multiLevelType w:val="multilevel"/>
     <w:tmpl w:val="A6744E00"/>
@@ -42092,7 +42028,7 @@
       </w:rPr>
     </w:lvl>
   </w:abstractNum>
-  <w:abstractNum w:abstractNumId="19">
+  <w:abstractNum w:abstractNumId="20">
     <w:nsid w:val="4AB00C73"/>
     <w:multiLevelType w:val="hybridMultilevel"/>
     <w:tmpl w:val="A3EE76FC"/>
@@ -42178,7 +42114,7 @@
       </w:rPr>
     </w:lvl>
   </w:abstractNum>
-  <w:abstractNum w:abstractNumId="20">
+  <w:abstractNum w:abstractNumId="21">
     <w:nsid w:val="4EC7738F"/>
     <w:multiLevelType w:val="hybridMultilevel"/>
     <w:tmpl w:val="043016E8"/>
@@ -42264,7 +42200,7 @@
       </w:rPr>
     </w:lvl>
   </w:abstractNum>
-  <w:abstractNum w:abstractNumId="21">
+  <w:abstractNum w:abstractNumId="22">
     <w:nsid w:val="4EFE195D"/>
     <w:multiLevelType w:val="multilevel"/>
     <w:tmpl w:val="267E2670"/>
@@ -42385,7 +42321,7 @@
       </w:rPr>
     </w:lvl>
   </w:abstractNum>
-  <w:abstractNum w:abstractNumId="22">
+  <w:abstractNum w:abstractNumId="23">
     <w:nsid w:val="593218F6"/>
     <w:multiLevelType w:val="hybridMultilevel"/>
     <w:tmpl w:val="8DD0D6D4"/>
@@ -42471,7 +42407,93 @@
       </w:pPr>
     </w:lvl>
   </w:abstractNum>
-  <w:abstractNum w:abstractNumId="23">
+  <w:abstractNum w:abstractNumId="24">
+    <w:nsid w:val="5A594C08"/>
+    <w:multiLevelType w:val="hybridMultilevel"/>
+    <w:tmpl w:val="4A8EBE8E"/>
+    <w:lvl w:ilvl="0" w:tplc="AA286888">
+      <w:start w:val="1"/>
+      <w:numFmt w:val="decimal"/>
+      <w:lvlText w:val="%1."/>
+      <w:lvlJc w:val="left"/>
+      <w:rPr>
+        <w:rFonts w:ascii="Times New Roman" w:hAnsi="Times New Roman" w:cs="Times New Roman"/>
+      </w:rPr>
+    </w:lvl>
+    <w:lvl w:ilvl="1" w:tplc="2C0A0019" w:tentative="1">
+      <w:start w:val="1"/>
+      <w:numFmt w:val="lowerLetter"/>
+      <w:lvlText w:val="%2."/>
+      <w:lvlJc w:val="left"/>
+      <w:pPr>
+        <w:ind w:left="1440" w:hanging="360"/>
+      </w:pPr>
+    </w:lvl>
+    <w:lvl w:ilvl="2" w:tplc="2C0A001B" w:tentative="1">
+      <w:start w:val="1"/>
+      <w:numFmt w:val="lowerRoman"/>
+      <w:lvlText w:val="%3."/>
+      <w:lvlJc w:val="right"/>
+      <w:pPr>
+        <w:ind w:left="2160" w:hanging="180"/>
+      </w:pPr>
+    </w:lvl>
+    <w:lvl w:ilvl="3" w:tplc="2C0A000F" w:tentative="1">
+      <w:start w:val="1"/>
+      <w:numFmt w:val="decimal"/>
+      <w:lvlText w:val="%4."/>
+      <w:lvlJc w:val="left"/>
+      <w:pPr>
+        <w:ind w:left="2880" w:hanging="360"/>
+      </w:pPr>
+    </w:lvl>
+    <w:lvl w:ilvl="4" w:tplc="2C0A0019" w:tentative="1">
+      <w:start w:val="1"/>
+      <w:numFmt w:val="lowerLetter"/>
+      <w:lvlText w:val="%5."/>
+      <w:lvlJc w:val="left"/>
+      <w:pPr>
+        <w:ind w:left="3600" w:hanging="360"/>
+      </w:pPr>
+    </w:lvl>
+    <w:lvl w:ilvl="5" w:tplc="2C0A001B" w:tentative="1">
+      <w:start w:val="1"/>
+      <w:numFmt w:val="lowerRoman"/>
+      <w:lvlText w:val="%6."/>
+      <w:lvlJc w:val="right"/>
+      <w:pPr>
+        <w:ind w:left="4320" w:hanging="180"/>
+      </w:pPr>
+    </w:lvl>
+    <w:lvl w:ilvl="6" w:tplc="2C0A000F" w:tentative="1">
+      <w:start w:val="1"/>
+      <w:numFmt w:val="decimal"/>
+      <w:lvlText w:val="%7."/>
+      <w:lvlJc w:val="left"/>
+      <w:pPr>
+        <w:ind w:left="5040" w:hanging="360"/>
+      </w:pPr>
+    </w:lvl>
+    <w:lvl w:ilvl="7" w:tplc="2C0A0019" w:tentative="1">
+      <w:start w:val="1"/>
+      <w:numFmt w:val="lowerLetter"/>
+      <w:lvlText w:val="%8."/>
+      <w:lvlJc w:val="left"/>
+      <w:pPr>
+        <w:ind w:left="5760" w:hanging="360"/>
+      </w:pPr>
+    </w:lvl>
+    <w:lvl w:ilvl="8" w:tplc="2C0A001B" w:tentative="1">
+      <w:start w:val="1"/>
+      <w:numFmt w:val="lowerRoman"/>
+      <w:lvlText w:val="%9."/>
+      <w:lvlJc w:val="right"/>
+      <w:pPr>
+        <w:ind w:left="6480" w:hanging="180"/>
+      </w:pPr>
+    </w:lvl>
+  </w:abstractNum>
+  <w:abstractNum w:abstractNumId="25">
     <w:nsid w:val="5C6420F7"/>
     <w:multiLevelType w:val="hybridMultilevel"/>
     <w:tmpl w:val="C08EAA68"/>
@@ -42557,7 +42579,7 @@
       </w:rPr>
     </w:lvl>
   </w:abstractNum>
-  <w:abstractNum w:abstractNumId="24">
+  <w:abstractNum w:abstractNumId="26">
     <w:nsid w:val="64985578"/>
     <w:multiLevelType w:val="hybridMultilevel"/>
     <w:tmpl w:val="531476B6"/>
@@ -42643,7 +42665,7 @@
       </w:pPr>
     </w:lvl>
   </w:abstractNum>
-  <w:abstractNum w:abstractNumId="25">
+  <w:abstractNum w:abstractNumId="27">
     <w:nsid w:val="6D577533"/>
     <w:multiLevelType w:val="hybridMultilevel"/>
     <w:tmpl w:val="E90AC234"/>
@@ -42729,7 +42751,7 @@
       </w:rPr>
     </w:lvl>
   </w:abstractNum>
-  <w:abstractNum w:abstractNumId="26">
+  <w:abstractNum w:abstractNumId="28">
     <w:nsid w:val="703627BF"/>
     <w:multiLevelType w:val="hybridMultilevel"/>
     <w:tmpl w:val="286E60FC"/>
@@ -42842,7 +42864,7 @@
       </w:rPr>
     </w:lvl>
   </w:abstractNum>
-  <w:abstractNum w:abstractNumId="27">
+  <w:abstractNum w:abstractNumId="29">
     <w:nsid w:val="74217929"/>
     <w:multiLevelType w:val="hybridMultilevel"/>
     <w:tmpl w:val="C7A6C736"/>
@@ -42928,7 +42950,7 @@
       </w:rPr>
     </w:lvl>
   </w:abstractNum>
-  <w:abstractNum w:abstractNumId="28">
+  <w:abstractNum w:abstractNumId="30">
     <w:nsid w:val="7AD34DD9"/>
     <w:multiLevelType w:val="multilevel"/>
     <w:tmpl w:val="A6744E00"/>
@@ -43050,43 +43072,43 @@
     </w:lvl>
   </w:abstractNum>
   <w:num w:numId="1">
-    <w:abstractNumId w:val="11"/>
+    <w:abstractNumId w:val="12"/>
   </w:num>
   <w:num w:numId="2">
+    <w:abstractNumId w:val="8"/>
+  </w:num>
+  <w:num w:numId="3">
+    <w:abstractNumId w:val="28"/>
+  </w:num>
+  <w:num w:numId="4">
+    <w:abstractNumId w:val="15"/>
+  </w:num>
+  <w:num w:numId="5">
+    <w:abstractNumId w:val="10"/>
+  </w:num>
+  <w:num w:numId="6">
+    <w:abstractNumId w:val="23"/>
+  </w:num>
+  <w:num w:numId="7">
+    <w:abstractNumId w:val="26"/>
+  </w:num>
+  <w:num w:numId="8">
     <w:abstractNumId w:val="7"/>
   </w:num>
-  <w:num w:numId="3">
-    <w:abstractNumId w:val="26"/>
-  </w:num>
-  <w:num w:numId="4">
-    <w:abstractNumId w:val="14"/>
-  </w:num>
-  <w:num w:numId="5">
-    <w:abstractNumId w:val="9"/>
-  </w:num>
-  <w:num w:numId="6">
-    <w:abstractNumId w:val="22"/>
-  </w:num>
-  <w:num w:numId="7">
-    <w:abstractNumId w:val="24"/>
-  </w:num>
-  <w:num w:numId="8">
+  <w:num w:numId="9">
     <w:abstractNumId w:val="6"/>
   </w:num>
-  <w:num w:numId="9">
-    <w:abstractNumId w:val="5"/>
-  </w:num>
   <w:num w:numId="10">
-    <w:abstractNumId w:val="17"/>
+    <w:abstractNumId w:val="18"/>
   </w:num>
   <w:num w:numId="11">
-    <w:abstractNumId w:val="19"/>
+    <w:abstractNumId w:val="20"/>
   </w:num>
   <w:num w:numId="12">
-    <w:abstractNumId w:val="20"/>
+    <w:abstractNumId w:val="21"/>
   </w:num>
   <w:num w:numId="13">
-    <w:abstractNumId w:val="27"/>
+    <w:abstractNumId w:val="29"/>
   </w:num>
   <w:num w:numId="14">
     <w:abstractNumId w:val="4"/>
@@ -43095,46 +43117,52 @@
     <w:abstractNumId w:val="3"/>
   </w:num>
   <w:num w:numId="16">
-    <w:abstractNumId w:val="15"/>
+    <w:abstractNumId w:val="16"/>
   </w:num>
   <w:num w:numId="17">
-    <w:abstractNumId w:val="16"/>
+    <w:abstractNumId w:val="17"/>
   </w:num>
   <w:num w:numId="18">
-    <w:abstractNumId w:val="23"/>
+    <w:abstractNumId w:val="25"/>
   </w:num>
   <w:num w:numId="19">
-    <w:abstractNumId w:val="12"/>
+    <w:abstractNumId w:val="13"/>
   </w:num>
   <w:num w:numId="20">
-    <w:abstractNumId w:val="25"/>
+    <w:abstractNumId w:val="27"/>
   </w:num>
   <w:num w:numId="21">
-    <w:abstractNumId w:val="18"/>
+    <w:abstractNumId w:val="19"/>
   </w:num>
   <w:num w:numId="22">
     <w:abstractNumId w:val="0"/>
   </w:num>
   <w:num w:numId="23">
-    <w:abstractNumId w:val="28"/>
+    <w:abstractNumId w:val="30"/>
   </w:num>
   <w:num w:numId="24">
-    <w:abstractNumId w:val="8"/>
+    <w:abstractNumId w:val="9"/>
   </w:num>
   <w:num w:numId="25">
-    <w:abstractNumId w:val="10"/>
+    <w:abstractNumId w:val="11"/>
   </w:num>
   <w:num w:numId="26">
     <w:abstractNumId w:val="2"/>
   </w:num>
   <w:num w:numId="27">
-    <w:abstractNumId w:val="21"/>
+    <w:abstractNumId w:val="22"/>
   </w:num>
   <w:num w:numId="28">
-    <w:abstractNumId w:val="13"/>
+    <w:abstractNumId w:val="14"/>
   </w:num>
   <w:num w:numId="29">
     <w:abstractNumId w:val="1"/>
+  </w:num>
+  <w:num w:numId="30">
+    <w:abstractNumId w:val="24"/>
+  </w:num>
+  <w:num w:numId="31">
+    <w:abstractNumId w:val="5"/>
   </w:num>
   <w:numIdMacAtCleanup w:val="29"/>
 </w:numbering>
@@ -45034,7 +45062,7 @@
 </file>
 
 <file path=customXml/itemProps2.xml><?xml version="1.0" encoding="utf-8"?>
-<ds:datastoreItem xmlns:ds="http://schemas.openxmlformats.org/officeDocument/2006/customXml" ds:itemID="{21E69BA9-1382-4E8C-AB56-6B920AF54E46}">
+<ds:datastoreItem xmlns:ds="http://schemas.openxmlformats.org/officeDocument/2006/customXml" ds:itemID="{BC4402DE-FFD7-4871-BBE6-13EEB0FB9375}">
   <ds:schemaRefs>
     <ds:schemaRef ds:uri="http://schemas.openxmlformats.org/officeDocument/2006/bibliography"/>
   </ds:schemaRefs>

</xml_diff>